<commit_message>
Added my Adv. Topic assignments, updated resume, and fixed the web 6 assignment readme
</commit_message>
<xml_diff>
--- a/Resume/Resume.docx
+++ b/Resume/Resume.docx
@@ -481,7 +481,7 @@
                 <w:szCs w:val="24"/>
                 <w:lang w:val="en-US" w:eastAsia="ja-JP"/>
               </w:rPr>
-              <w:t xml:space="preserve"> - Fostered a welcoming and inclusive environment through a positive sense of humor.</w:t>
+              <w:t>- Fostered a welcoming and inclusive environment through a positive sense of humor.</w:t>
             </w:r>
             <w:r>
               <w:rPr>
@@ -500,7 +500,7 @@
                 <w:szCs w:val="24"/>
                 <w:lang w:val="en-US" w:eastAsia="ja-JP"/>
               </w:rPr>
-              <w:t xml:space="preserve"> - Strong problem-solving abilities.</w:t>
+              <w:t>- Strong problem-solving abilities.</w:t>
             </w:r>
           </w:p>
         </w:tc>
@@ -567,19 +567,7 @@
                 <w:szCs w:val="32"/>
                 <w:lang w:val="fr-CA"/>
               </w:rPr>
-              <w:t>TECHNICAL</w:t>
-            </w:r>
-            <w:r>
-              <w:rPr>
-                <w:rFonts w:cstheme="minorHAnsi"/>
-                <w:b/>
-                <w:bCs/>
-                <w:color w:val="000000" w:themeColor="text1"/>
-                <w:sz w:val="32"/>
-                <w:szCs w:val="32"/>
-                <w:lang w:val="fr-CA"/>
-              </w:rPr>
-              <w:t xml:space="preserve"> SKILLS</w:t>
+              <w:t>TECHNICAL SKILLS</w:t>
             </w:r>
           </w:p>
         </w:tc>
@@ -612,7 +600,7 @@
                 <w:szCs w:val="24"/>
                 <w:lang w:val="en-US" w:eastAsia="ja-JP"/>
               </w:rPr>
-              <w:t xml:space="preserve">- Speaks English fluently, and strongly speaks and writes Hindi and Punjabi. </w:t>
+              <w:t>- Fluent in English and proficient in Hindi and Punjabi (spoken and written).</w:t>
             </w:r>
           </w:p>
           <w:p>
@@ -635,7 +623,7 @@
                 <w:szCs w:val="24"/>
                 <w:lang w:val="en-US" w:eastAsia="ja-JP"/>
               </w:rPr>
-              <w:t xml:space="preserve">- Capable of working in Windows and Linux. </w:t>
+              <w:t xml:space="preserve">- Proficient in Java, JavaFX, JavaScript, Node.js, Python, PHP, React Native, C#, and ASP.NET.  </w:t>
             </w:r>
           </w:p>
           <w:p>
@@ -658,7 +646,7 @@
                 <w:szCs w:val="24"/>
                 <w:lang w:val="en-US" w:eastAsia="ja-JP"/>
               </w:rPr>
-              <w:t xml:space="preserve">- Effectively disassembles and assembles computers, and repairs malfunctioning laptops. </w:t>
+              <w:t xml:space="preserve">- Skilled in designing and developing web applications using HTML, CSS, JavaScript, Node.js, and React.  </w:t>
             </w:r>
           </w:p>
           <w:p>
@@ -681,7 +669,7 @@
                 <w:szCs w:val="24"/>
                 <w:lang w:val="en-US" w:eastAsia="ja-JP"/>
               </w:rPr>
-              <w:t xml:space="preserve">- Develops and maintains programs in Java, JavaFX, NodeJS, and JavaScript. </w:t>
+              <w:t xml:space="preserve">- Experienced in building real-time and multiplayer applications using PeerJS and Socket.IO in JavaScript.  </w:t>
             </w:r>
           </w:p>
           <w:p>
@@ -704,7 +692,7 @@
                 <w:szCs w:val="24"/>
                 <w:lang w:val="en-US" w:eastAsia="ja-JP"/>
               </w:rPr>
-              <w:t xml:space="preserve">- Designs web pages using HTML, CSS, JavaScript, NodeJS, and React. </w:t>
+              <w:t xml:space="preserve">- Developed and deployed Python and JavaScript applications on programmable devices (Raspberry Pi).  </w:t>
             </w:r>
           </w:p>
           <w:p>
@@ -727,7 +715,7 @@
                 <w:szCs w:val="24"/>
                 <w:lang w:val="en-US" w:eastAsia="ja-JP"/>
               </w:rPr>
-              <w:t xml:space="preserve">- Creates Web Applications using PHP, C# and ASP.NET. </w:t>
+              <w:t xml:space="preserve">- Effective management of NoSQL, Oracle, and Microsoft databases using MongoDB, PL/SQL, and T-SQL.  </w:t>
             </w:r>
           </w:p>
           <w:p>
@@ -750,7 +738,7 @@
                 <w:szCs w:val="24"/>
                 <w:lang w:val="en-US" w:eastAsia="ja-JP"/>
               </w:rPr>
-              <w:t xml:space="preserve">- Manages Oracle and Microsoft databases effectively using PL/SQL and T-SQL. </w:t>
+              <w:t xml:space="preserve">- Skilled in data gathering, analysis, and visualization using Python (pandas, matplotlib) and JavaScript (D3.js).  </w:t>
             </w:r>
           </w:p>
           <w:p>
@@ -773,7 +761,7 @@
                 <w:szCs w:val="24"/>
                 <w:lang w:val="en-US" w:eastAsia="ja-JP"/>
               </w:rPr>
-              <w:t xml:space="preserve">- Troubleshoots and fixes issues in hardware or software. </w:t>
+              <w:t xml:space="preserve">- Basic experience in machine learning and predictive modeling using Python (scikit-learn).  </w:t>
             </w:r>
           </w:p>
           <w:p>
@@ -796,27 +784,119 @@
                 <w:szCs w:val="24"/>
                 <w:lang w:val="en-US" w:eastAsia="ja-JP"/>
               </w:rPr>
-              <w:t xml:space="preserve">- Uses the Command Prompt and Terminal effectively. </w:t>
-            </w:r>
-          </w:p>
-          <w:p>
-            <w:pPr>
-              <w:widowControl w:val="0"/>
-              <w:spacing w:line="276" w:lineRule="auto"/>
-              <w:rPr>
-                <w:rFonts w:cstheme="minorHAnsi"/>
-                <w:color w:val="000000" w:themeColor="text1"/>
-              </w:rPr>
-            </w:pPr>
-            <w:r>
-              <w:rPr>
-                <w:rFonts w:eastAsia="Calibri" w:cstheme="minorHAnsi"/>
-                <w:color w:val="000000" w:themeColor="text1"/>
-                <w:sz w:val="24"/>
-                <w:szCs w:val="24"/>
-                <w:lang w:val="en-US" w:eastAsia="ja-JP"/>
-              </w:rPr>
-              <w:t>- Batch scripts in Windows.</w:t>
+              <w:t xml:space="preserve">- Proficient in Windows and Linux operating systems.  </w:t>
+            </w:r>
+          </w:p>
+          <w:p>
+            <w:pPr>
+              <w:widowControl w:val="0"/>
+              <w:spacing w:after="0" w:line="276" w:lineRule="auto"/>
+              <w:rPr>
+                <w:rFonts w:eastAsia="Calibri" w:cstheme="minorHAnsi"/>
+                <w:color w:val="000000" w:themeColor="text1"/>
+                <w:sz w:val="24"/>
+                <w:szCs w:val="24"/>
+                <w:lang w:val="en-US" w:eastAsia="ja-JP"/>
+              </w:rPr>
+            </w:pPr>
+            <w:r>
+              <w:rPr>
+                <w:rFonts w:eastAsia="Calibri" w:cstheme="minorHAnsi"/>
+                <w:color w:val="000000" w:themeColor="text1"/>
+                <w:sz w:val="24"/>
+                <w:szCs w:val="24"/>
+                <w:lang w:val="en-US" w:eastAsia="ja-JP"/>
+              </w:rPr>
+              <w:t xml:space="preserve">- Competent in using Command Prompt and Terminal for scripting and troubleshooting.  </w:t>
+            </w:r>
+          </w:p>
+          <w:p>
+            <w:pPr>
+              <w:widowControl w:val="0"/>
+              <w:spacing w:after="0" w:line="276" w:lineRule="auto"/>
+              <w:rPr>
+                <w:rFonts w:eastAsia="Calibri" w:cstheme="minorHAnsi"/>
+                <w:color w:val="000000" w:themeColor="text1"/>
+                <w:sz w:val="24"/>
+                <w:szCs w:val="24"/>
+                <w:lang w:val="en-US" w:eastAsia="ja-JP"/>
+              </w:rPr>
+            </w:pPr>
+            <w:r>
+              <w:rPr>
+                <w:rFonts w:eastAsia="Calibri" w:cstheme="minorHAnsi"/>
+                <w:color w:val="000000" w:themeColor="text1"/>
+                <w:sz w:val="24"/>
+                <w:szCs w:val="24"/>
+                <w:lang w:val="en-US" w:eastAsia="ja-JP"/>
+              </w:rPr>
+              <w:t xml:space="preserve">- Able to conduct vulnerability analysis, recognize potential IT security threats, and implement security solutions.  </w:t>
+            </w:r>
+          </w:p>
+          <w:p>
+            <w:pPr>
+              <w:widowControl w:val="0"/>
+              <w:spacing w:after="0" w:line="276" w:lineRule="auto"/>
+              <w:rPr>
+                <w:rFonts w:eastAsia="Calibri" w:cstheme="minorHAnsi"/>
+                <w:color w:val="000000" w:themeColor="text1"/>
+                <w:sz w:val="24"/>
+                <w:szCs w:val="24"/>
+                <w:lang w:val="en-US" w:eastAsia="ja-JP"/>
+              </w:rPr>
+            </w:pPr>
+            <w:r>
+              <w:rPr>
+                <w:rFonts w:eastAsia="Calibri" w:cstheme="minorHAnsi"/>
+                <w:color w:val="000000" w:themeColor="text1"/>
+                <w:sz w:val="24"/>
+                <w:szCs w:val="24"/>
+                <w:lang w:val="en-US" w:eastAsia="ja-JP"/>
+              </w:rPr>
+              <w:t xml:space="preserve">- Experienced in disassembling, assembling, and repairing computers and malfunctioning laptops.  </w:t>
+            </w:r>
+          </w:p>
+          <w:p>
+            <w:pPr>
+              <w:widowControl w:val="0"/>
+              <w:spacing w:after="0" w:line="276" w:lineRule="auto"/>
+              <w:rPr>
+                <w:rFonts w:eastAsia="Calibri" w:cstheme="minorHAnsi"/>
+                <w:color w:val="000000" w:themeColor="text1"/>
+                <w:sz w:val="24"/>
+                <w:szCs w:val="24"/>
+                <w:lang w:val="en-US" w:eastAsia="ja-JP"/>
+              </w:rPr>
+            </w:pPr>
+            <w:r>
+              <w:rPr>
+                <w:rFonts w:eastAsia="Calibri" w:cstheme="minorHAnsi"/>
+                <w:color w:val="000000" w:themeColor="text1"/>
+                <w:sz w:val="24"/>
+                <w:szCs w:val="24"/>
+                <w:lang w:val="en-US" w:eastAsia="ja-JP"/>
+              </w:rPr>
+              <w:t xml:space="preserve">- Troubleshoots and resolves hardware and software issues effectively.  </w:t>
+            </w:r>
+          </w:p>
+          <w:p>
+            <w:pPr>
+              <w:widowControl w:val="0"/>
+              <w:spacing w:line="276" w:lineRule="auto"/>
+              <w:rPr>
+                <w:rFonts w:cstheme="minorHAnsi"/>
+                <w:color w:val="000000" w:themeColor="text1"/>
+              </w:rPr>
+            </w:pPr>
+            <w:r>
+              <w:rPr>
+                <w:rFonts w:eastAsia="Calibri" w:cstheme="minorHAnsi"/>
+                <w:color w:val="000000" w:themeColor="text1"/>
+                <w:sz w:val="24"/>
+                <w:szCs w:val="24"/>
+                <w:lang w:val="en-US" w:eastAsia="ja-JP"/>
+              </w:rPr>
+              <w:t xml:space="preserve">- Skilled in batch scripting for Windows automation. </w:t>
             </w:r>
           </w:p>
         </w:tc>
@@ -883,6 +963,7 @@
                 <w:szCs w:val="32"/>
                 <w:lang w:val="fr-CA"/>
               </w:rPr>
+              <w:lastRenderedPageBreak/>
               <w:t>WORK EXPERIENCE</w:t>
             </w:r>
           </w:p>
@@ -899,7 +980,7 @@
           <w:p>
             <w:pPr>
               <w:widowControl w:val="0"/>
-              <w:spacing w:after="0" w:line="276" w:lineRule="auto"/>
+              <w:spacing w:line="276" w:lineRule="auto"/>
               <w:rPr>
                 <w:rFonts w:cstheme="minorHAnsi"/>
                 <w:b/>
@@ -927,24 +1008,13 @@
                 <w:sz w:val="24"/>
                 <w:szCs w:val="24"/>
               </w:rPr>
-              <w:t xml:space="preserve"> </w:t>
-            </w:r>
-            <w:r>
-              <w:rPr>
-                <w:rFonts w:cstheme="minorHAnsi"/>
-                <w:b/>
-                <w:bCs/>
-                <w:color w:val="000000" w:themeColor="text1"/>
-                <w:sz w:val="24"/>
-                <w:szCs w:val="24"/>
-              </w:rPr>
-              <w:t xml:space="preserve">Department of National Defence, Ottawa, ON (Jun 2023-Aug 2023, May 2024-Aug 2024) </w:t>
-            </w:r>
-          </w:p>
-          <w:p>
-            <w:pPr>
-              <w:widowControl w:val="0"/>
-              <w:spacing w:after="0" w:line="276" w:lineRule="auto"/>
+              <w:t xml:space="preserve"> Department of National Defence, Ottawa, ON (Jun 2023-Aug 2023, May 2024-Aug 2024) </w:t>
+            </w:r>
+          </w:p>
+          <w:p>
+            <w:pPr>
+              <w:widowControl w:val="0"/>
+              <w:spacing w:line="276" w:lineRule="auto"/>
               <w:ind w:left="720"/>
               <w:rPr>
                 <w:rFonts w:cstheme="minorHAnsi"/>
@@ -966,7 +1036,7 @@
           <w:p>
             <w:pPr>
               <w:widowControl w:val="0"/>
-              <w:spacing w:after="0" w:line="276" w:lineRule="auto"/>
+              <w:spacing w:line="276" w:lineRule="auto"/>
               <w:ind w:left="720"/>
               <w:rPr>
                 <w:rFonts w:cstheme="minorHAnsi"/>
@@ -988,7 +1058,7 @@
           <w:p>
             <w:pPr>
               <w:widowControl w:val="0"/>
-              <w:spacing w:after="0" w:line="276" w:lineRule="auto"/>
+              <w:spacing w:line="276" w:lineRule="auto"/>
               <w:ind w:left="720"/>
               <w:rPr>
                 <w:rFonts w:cstheme="minorHAnsi"/>
@@ -1004,41 +1074,13 @@
                 <w:sz w:val="24"/>
                 <w:szCs w:val="24"/>
               </w:rPr>
-              <w:t xml:space="preserve">- Directed callers' tickets to appropriate support groups, providing clear </w:t>
-            </w:r>
-            <w:r>
-              <w:rPr>
-                <w:rFonts w:cstheme="minorHAnsi"/>
-                <w:color w:val="000000" w:themeColor="text1"/>
-                <w:sz w:val="24"/>
-                <w:szCs w:val="24"/>
-              </w:rPr>
-              <w:t>and effective</w:t>
-            </w:r>
-            <w:r>
-              <w:rPr>
-                <w:rFonts w:cstheme="minorHAnsi"/>
-                <w:color w:val="000000" w:themeColor="text1"/>
-                <w:sz w:val="24"/>
-                <w:szCs w:val="24"/>
-              </w:rPr>
-              <w:t xml:space="preserve"> guidance to </w:t>
-            </w:r>
-            <w:r>
-              <w:rPr>
-                <w:rFonts w:cstheme="minorHAnsi"/>
-                <w:color w:val="000000" w:themeColor="text1"/>
-                <w:sz w:val="24"/>
-                <w:szCs w:val="24"/>
-              </w:rPr>
-              <w:lastRenderedPageBreak/>
-              <w:t xml:space="preserve">clients. </w:t>
-            </w:r>
-          </w:p>
-          <w:p>
-            <w:pPr>
-              <w:widowControl w:val="0"/>
-              <w:spacing w:after="0" w:line="276" w:lineRule="auto"/>
+              <w:t xml:space="preserve">- Directed callers' tickets to appropriate support groups, providing clear and effective guidance to clients. </w:t>
+            </w:r>
+          </w:p>
+          <w:p>
+            <w:pPr>
+              <w:widowControl w:val="0"/>
+              <w:spacing w:line="276" w:lineRule="auto"/>
               <w:ind w:left="720"/>
               <w:rPr>
                 <w:rFonts w:cstheme="minorHAnsi"/>
@@ -1060,7 +1102,7 @@
           <w:p>
             <w:pPr>
               <w:widowControl w:val="0"/>
-              <w:spacing w:after="0" w:line="276" w:lineRule="auto"/>
+              <w:spacing w:line="276" w:lineRule="auto"/>
               <w:ind w:left="720"/>
               <w:rPr>
                 <w:rFonts w:cstheme="minorHAnsi"/>
@@ -1096,25 +1138,7 @@
                 <w:sz w:val="24"/>
                 <w:szCs w:val="24"/>
               </w:rPr>
-              <w:t xml:space="preserve">- Recognized for commendable performance and recommended to continue broadening technical and interpersonal </w:t>
-            </w:r>
-            <w:r>
-              <w:rPr>
-                <w:rFonts w:cstheme="minorHAnsi"/>
-                <w:color w:val="000000" w:themeColor="text1"/>
-                <w:sz w:val="24"/>
-                <w:szCs w:val="24"/>
-              </w:rPr>
-              <w:t>s</w:t>
-            </w:r>
-            <w:r>
-              <w:rPr>
-                <w:rFonts w:cstheme="minorHAnsi"/>
-                <w:color w:val="000000" w:themeColor="text1"/>
-                <w:sz w:val="24"/>
-                <w:szCs w:val="24"/>
-              </w:rPr>
-              <w:t>kills.</w:t>
+              <w:t>- Recognized for commendable performance and recommended to continue broadening technical and interpersonal skills.</w:t>
             </w:r>
           </w:p>
         </w:tc>
@@ -1181,19 +1205,7 @@
                 <w:szCs w:val="32"/>
                 <w:lang w:val="fr-CA"/>
               </w:rPr>
-              <w:t>VOLUNTEERING</w:t>
-            </w:r>
-            <w:r>
-              <w:rPr>
-                <w:rFonts w:cstheme="minorHAnsi"/>
-                <w:b/>
-                <w:bCs/>
-                <w:color w:val="000000" w:themeColor="text1"/>
-                <w:sz w:val="32"/>
-                <w:szCs w:val="32"/>
-                <w:lang w:val="fr-CA"/>
-              </w:rPr>
-              <w:t xml:space="preserve"> EXPERIENCE</w:t>
+              <w:t>VOLUNTEERING EXPERIENCE</w:t>
             </w:r>
           </w:p>
         </w:tc>
@@ -1209,7 +1221,7 @@
           <w:p>
             <w:pPr>
               <w:widowControl w:val="0"/>
-              <w:spacing w:after="0" w:line="276" w:lineRule="auto"/>
+              <w:spacing w:line="276" w:lineRule="auto"/>
               <w:rPr>
                 <w:rFonts w:cstheme="minorHAnsi"/>
                 <w:b/>
@@ -1237,18 +1249,7 @@
                 <w:sz w:val="24"/>
                 <w:szCs w:val="24"/>
               </w:rPr>
-              <w:t xml:space="preserve"> </w:t>
-            </w:r>
-            <w:r>
-              <w:rPr>
-                <w:rFonts w:cstheme="minorHAnsi"/>
-                <w:b/>
-                <w:bCs/>
-                <w:color w:val="000000" w:themeColor="text1"/>
-                <w:sz w:val="24"/>
-                <w:szCs w:val="24"/>
-              </w:rPr>
-              <w:t xml:space="preserve">Hindu Heritage Summer Camp, Mississauga, ON (July 2019-August 2019) </w:t>
+              <w:t xml:space="preserve"> Hindu Heritage Summer Camp, Mississauga, ON (July 2019-August 2019) </w:t>
             </w:r>
           </w:p>
           <w:p>
@@ -1270,43 +1271,7 @@
                 <w:sz w:val="24"/>
                 <w:szCs w:val="24"/>
               </w:rPr>
-              <w:t xml:space="preserve">- </w:t>
-            </w:r>
-            <w:r>
-              <w:rPr>
-                <w:rFonts w:cstheme="minorHAnsi"/>
-                <w:color w:val="000000" w:themeColor="text1"/>
-                <w:sz w:val="24"/>
-                <w:szCs w:val="24"/>
-              </w:rPr>
-              <w:t>Taught</w:t>
-            </w:r>
-            <w:r>
-              <w:rPr>
-                <w:rFonts w:cstheme="minorHAnsi"/>
-                <w:color w:val="000000" w:themeColor="text1"/>
-                <w:sz w:val="24"/>
-                <w:szCs w:val="24"/>
-              </w:rPr>
-              <w:t xml:space="preserve"> Math and Hindi</w:t>
-            </w:r>
-            <w:r>
-              <w:rPr>
-                <w:rFonts w:cstheme="minorHAnsi"/>
-                <w:color w:val="000000" w:themeColor="text1"/>
-                <w:sz w:val="24"/>
-                <w:szCs w:val="24"/>
-              </w:rPr>
-              <w:t xml:space="preserve"> to children aged 4-12</w:t>
-            </w:r>
-            <w:r>
-              <w:rPr>
-                <w:rFonts w:cstheme="minorHAnsi"/>
-                <w:color w:val="000000" w:themeColor="text1"/>
-                <w:sz w:val="24"/>
-                <w:szCs w:val="24"/>
-              </w:rPr>
-              <w:t xml:space="preserve">. </w:t>
+              <w:t xml:space="preserve">- Taught Math and Hindi to children aged 4-12. </w:t>
             </w:r>
           </w:p>
           <w:p>
@@ -1328,16 +1293,7 @@
                 <w:sz w:val="24"/>
                 <w:szCs w:val="24"/>
               </w:rPr>
-              <w:t xml:space="preserve">- </w:t>
-            </w:r>
-            <w:r>
-              <w:rPr>
-                <w:rFonts w:cstheme="minorHAnsi"/>
-                <w:color w:val="000000" w:themeColor="text1"/>
-                <w:sz w:val="24"/>
-                <w:szCs w:val="24"/>
-              </w:rPr>
-              <w:t>Worked closely with other volunteers and staff to organize daily activities, demonstrating strong teamwork and communication skills.</w:t>
+              <w:t>- Worked closely with other volunteers and staff to organize daily activities, demonstrating strong teamwork and communication skills.</w:t>
             </w:r>
           </w:p>
           <w:p>
@@ -1359,52 +1315,7 @@
                 <w:sz w:val="24"/>
                 <w:szCs w:val="24"/>
               </w:rPr>
-              <w:t xml:space="preserve">- </w:t>
-            </w:r>
-            <w:r>
-              <w:rPr>
-                <w:rFonts w:cstheme="minorHAnsi"/>
-                <w:color w:val="000000" w:themeColor="text1"/>
-                <w:sz w:val="24"/>
-                <w:szCs w:val="24"/>
-              </w:rPr>
-              <w:t xml:space="preserve">Managed various logistical tasks such as serving food, cleaning, and </w:t>
-            </w:r>
-            <w:r>
-              <w:rPr>
-                <w:rFonts w:cstheme="minorHAnsi"/>
-                <w:color w:val="000000" w:themeColor="text1"/>
-                <w:sz w:val="24"/>
-                <w:szCs w:val="24"/>
-              </w:rPr>
-              <w:t>watering plants</w:t>
-            </w:r>
-            <w:r>
-              <w:rPr>
-                <w:rFonts w:cstheme="minorHAnsi"/>
-                <w:color w:val="000000" w:themeColor="text1"/>
-                <w:sz w:val="24"/>
-                <w:szCs w:val="24"/>
-              </w:rPr>
-              <w:t>, ensuring a clean and organized space for students</w:t>
-            </w:r>
-            <w:r>
-              <w:rPr>
-                <w:rFonts w:cstheme="minorHAnsi"/>
-                <w:color w:val="000000" w:themeColor="text1"/>
-                <w:sz w:val="24"/>
-                <w:szCs w:val="24"/>
-              </w:rPr>
-              <w:t xml:space="preserve"> and staff</w:t>
-            </w:r>
-            <w:r>
-              <w:rPr>
-                <w:rFonts w:cstheme="minorHAnsi"/>
-                <w:color w:val="000000" w:themeColor="text1"/>
-                <w:sz w:val="24"/>
-                <w:szCs w:val="24"/>
-              </w:rPr>
-              <w:t>.</w:t>
+              <w:t>- Managed various logistical tasks such as serving food, cleaning, and watering plants, ensuring a clean and organized space for students and staff.</w:t>
             </w:r>
           </w:p>
         </w:tc>
@@ -1487,7 +1398,7 @@
           <w:p>
             <w:pPr>
               <w:widowControl w:val="0"/>
-              <w:spacing w:after="0" w:line="276" w:lineRule="auto"/>
+              <w:spacing w:line="276" w:lineRule="auto"/>
               <w:rPr>
                 <w:rFonts w:cstheme="minorHAnsi"/>
                 <w:b/>
@@ -1515,9 +1426,35 @@
                 <w:sz w:val="24"/>
                 <w:szCs w:val="24"/>
               </w:rPr>
-              <w:t xml:space="preserve"> </w:t>
-            </w:r>
-            <w:r>
+              <w:t xml:space="preserve"> Cégep Heritage College, Gatineau, QC </w:t>
+            </w:r>
+          </w:p>
+          <w:p>
+            <w:pPr>
+              <w:widowControl w:val="0"/>
+              <w:spacing w:line="276" w:lineRule="auto"/>
+              <w:ind w:left="720"/>
+              <w:rPr>
+                <w:rFonts w:cstheme="minorHAnsi"/>
+                <w:color w:val="000000" w:themeColor="text1"/>
+                <w:sz w:val="24"/>
+                <w:szCs w:val="24"/>
+              </w:rPr>
+            </w:pPr>
+            <w:r>
+              <w:rPr>
+                <w:rFonts w:cstheme="minorHAnsi"/>
+                <w:color w:val="000000" w:themeColor="text1"/>
+                <w:sz w:val="24"/>
+                <w:szCs w:val="24"/>
+              </w:rPr>
+              <w:t xml:space="preserve">- In the Computer Science program, currently expanding my knowledge of programming, networking, and computers. </w:t>
+            </w:r>
+          </w:p>
+          <w:p>
+            <w:pPr>
+              <w:widowControl w:val="0"/>
+              <w:spacing w:line="276" w:lineRule="auto"/>
               <w:rPr>
                 <w:rFonts w:cstheme="minorHAnsi"/>
                 <w:b/>
@@ -1526,71 +1463,17 @@
                 <w:sz w:val="24"/>
                 <w:szCs w:val="24"/>
               </w:rPr>
-              <w:t xml:space="preserve">Cégep Heritage College, Gatineau, QC </w:t>
-            </w:r>
-          </w:p>
-          <w:p>
-            <w:pPr>
-              <w:widowControl w:val="0"/>
-              <w:spacing w:line="276" w:lineRule="auto"/>
-              <w:ind w:left="720"/>
-              <w:rPr>
-                <w:rFonts w:cstheme="minorHAnsi"/>
-                <w:color w:val="000000" w:themeColor="text1"/>
-                <w:sz w:val="24"/>
-                <w:szCs w:val="24"/>
-              </w:rPr>
-            </w:pPr>
-            <w:r>
-              <w:rPr>
-                <w:rFonts w:cstheme="minorHAnsi"/>
-                <w:color w:val="000000" w:themeColor="text1"/>
-                <w:sz w:val="24"/>
-                <w:szCs w:val="24"/>
-              </w:rPr>
-              <w:t xml:space="preserve">- In the Computer Science program, currently expanding my knowledge </w:t>
-            </w:r>
-            <w:r>
-              <w:rPr>
-                <w:rFonts w:cstheme="minorHAnsi"/>
-                <w:color w:val="000000" w:themeColor="text1"/>
-                <w:sz w:val="24"/>
-                <w:szCs w:val="24"/>
-              </w:rPr>
-              <w:t>of programming</w:t>
-            </w:r>
-            <w:r>
-              <w:rPr>
-                <w:rFonts w:cstheme="minorHAnsi"/>
-                <w:color w:val="000000" w:themeColor="text1"/>
-                <w:sz w:val="24"/>
-                <w:szCs w:val="24"/>
-              </w:rPr>
-              <w:t xml:space="preserve">, networking, and </w:t>
-            </w:r>
-            <w:r>
-              <w:rPr>
-                <w:rFonts w:cstheme="minorHAnsi"/>
-                <w:color w:val="000000" w:themeColor="text1"/>
-                <w:sz w:val="24"/>
-                <w:szCs w:val="24"/>
-              </w:rPr>
-              <w:t>c</w:t>
-            </w:r>
-            <w:r>
-              <w:rPr>
-                <w:rFonts w:cstheme="minorHAnsi"/>
-                <w:color w:val="000000" w:themeColor="text1"/>
-                <w:sz w:val="24"/>
-                <w:szCs w:val="24"/>
-              </w:rPr>
-              <w:t xml:space="preserve">omputers. </w:t>
-            </w:r>
-          </w:p>
-          <w:p>
-            <w:pPr>
-              <w:widowControl w:val="0"/>
-              <w:spacing w:after="0" w:line="276" w:lineRule="auto"/>
+            </w:pPr>
+            <w:r>
+              <w:rPr>
+                <w:rFonts w:cstheme="minorHAnsi"/>
+                <w:color w:val="000000" w:themeColor="text1"/>
+                <w:sz w:val="24"/>
+                <w:szCs w:val="24"/>
+              </w:rPr>
+              <w:t>-</w:t>
+            </w:r>
+            <w:r>
               <w:rPr>
                 <w:rFonts w:cstheme="minorHAnsi"/>
                 <w:b/>
@@ -1599,43 +1482,13 @@
                 <w:sz w:val="24"/>
                 <w:szCs w:val="24"/>
               </w:rPr>
-            </w:pPr>
-            <w:r>
-              <w:rPr>
-                <w:rFonts w:cstheme="minorHAnsi"/>
-                <w:color w:val="000000" w:themeColor="text1"/>
-                <w:sz w:val="24"/>
-                <w:szCs w:val="24"/>
-              </w:rPr>
-              <w:t>-</w:t>
-            </w:r>
-            <w:r>
-              <w:rPr>
-                <w:rFonts w:cstheme="minorHAnsi"/>
-                <w:b/>
-                <w:bCs/>
-                <w:color w:val="000000" w:themeColor="text1"/>
-                <w:sz w:val="24"/>
-                <w:szCs w:val="24"/>
-              </w:rPr>
-              <w:t xml:space="preserve"> </w:t>
-            </w:r>
-            <w:r>
-              <w:rPr>
-                <w:rFonts w:cstheme="minorHAnsi"/>
-                <w:b/>
-                <w:bCs/>
-                <w:color w:val="000000" w:themeColor="text1"/>
-                <w:sz w:val="24"/>
-                <w:szCs w:val="24"/>
-              </w:rPr>
-              <w:t xml:space="preserve">D`Arcy McGee High School, Gatineau, QC </w:t>
-            </w:r>
-          </w:p>
-          <w:p>
-            <w:pPr>
-              <w:widowControl w:val="0"/>
-              <w:spacing w:after="0" w:line="276" w:lineRule="auto"/>
+              <w:t xml:space="preserve"> D`Arcy McGee High School, Gatineau, QC </w:t>
+            </w:r>
+          </w:p>
+          <w:p>
+            <w:pPr>
+              <w:widowControl w:val="0"/>
+              <w:spacing w:line="276" w:lineRule="auto"/>
               <w:ind w:left="720"/>
               <w:rPr>
                 <w:rFonts w:cstheme="minorHAnsi"/>
@@ -1671,16 +1524,7 @@
                 <w:sz w:val="24"/>
                 <w:szCs w:val="24"/>
               </w:rPr>
-              <w:t>-</w:t>
-            </w:r>
-            <w:r>
-              <w:rPr>
-                <w:rFonts w:cstheme="minorHAnsi"/>
-                <w:color w:val="000000" w:themeColor="text1"/>
-                <w:sz w:val="24"/>
-                <w:szCs w:val="24"/>
-              </w:rPr>
-              <w:t xml:space="preserve"> Aided in teaching an eighth-grade math class, for a whole semester.</w:t>
+              <w:t>- Aided in teaching an eighth-grade math class, for a whole semester.</w:t>
             </w:r>
           </w:p>
         </w:tc>
@@ -1727,7 +1571,7 @@
           </w:tcPr>
           <w:p>
             <w:pPr>
-              <w:spacing w:after="0" w:line="276" w:lineRule="auto"/>
+              <w:spacing w:line="276" w:lineRule="auto"/>
               <w:rPr>
                 <w:rFonts w:cstheme="minorHAnsi"/>
                 <w:b/>
@@ -1827,8 +1671,9 @@
               <w:ind w:right="570"/>
               <w:textAlignment w:val="baseline"/>
               <w:rPr>
+                <w:rStyle w:val="eop"/>
                 <w:rFonts w:asciiTheme="minorHAnsi" w:hAnsiTheme="minorHAnsi" w:cstheme="minorHAnsi"/>
-                <w:color w:val="595959"/>
+                <w:color w:val="000000"/>
               </w:rPr>
             </w:pPr>
             <w:r>
@@ -1858,6 +1703,56 @@
               <w:rPr>
                 <w:rFonts w:asciiTheme="minorHAnsi" w:hAnsiTheme="minorHAnsi" w:cstheme="minorHAnsi"/>
                 <w:color w:val="595959"/>
+              </w:rPr>
+            </w:pPr>
+            <w:r>
+              <w:rPr>
+                <w:rStyle w:val="eop"/>
+                <w:rFonts w:asciiTheme="minorHAnsi" w:hAnsiTheme="minorHAnsi" w:cstheme="minorHAnsi"/>
+              </w:rPr>
+              <w:t>- Loves drawing</w:t>
+            </w:r>
+            <w:r>
+              <w:rPr>
+                <w:rStyle w:val="eop"/>
+                <w:rFonts w:asciiTheme="minorHAnsi" w:hAnsiTheme="minorHAnsi" w:cstheme="minorHAnsi"/>
+              </w:rPr>
+              <w:t>,</w:t>
+            </w:r>
+            <w:r>
+              <w:rPr>
+                <w:rStyle w:val="eop"/>
+              </w:rPr>
+              <w:t xml:space="preserve"> singing</w:t>
+            </w:r>
+            <w:r>
+              <w:rPr>
+                <w:rStyle w:val="eop"/>
+              </w:rPr>
+              <w:t>,</w:t>
+            </w:r>
+            <w:r>
+              <w:rPr>
+                <w:rStyle w:val="eop"/>
+              </w:rPr>
+              <w:t xml:space="preserve"> cooking, and </w:t>
+            </w:r>
+            <w:r>
+              <w:rPr>
+                <w:rStyle w:val="eop"/>
+              </w:rPr>
+              <w:t>eating food.</w:t>
+            </w:r>
+          </w:p>
+          <w:p>
+            <w:pPr>
+              <w:pStyle w:val="paragraph"/>
+              <w:spacing w:before="0" w:beforeAutospacing="0" w:after="0" w:afterAutospacing="0" w:line="276" w:lineRule="auto"/>
+              <w:ind w:right="570"/>
+              <w:textAlignment w:val="baseline"/>
+              <w:rPr>
+                <w:rFonts w:asciiTheme="minorHAnsi" w:hAnsiTheme="minorHAnsi" w:cstheme="minorHAnsi"/>
+                <w:color w:val="595959"/>
                 <w:sz w:val="18"/>
                 <w:szCs w:val="18"/>
               </w:rPr>
@@ -1869,7 +1764,132 @@
                 <w:color w:val="000000"/>
                 <w:lang w:val="en-US"/>
               </w:rPr>
-              <w:t>- Loves drafting short stories, which allows me to be imaginative and creative.</w:t>
+              <w:t xml:space="preserve">- Loves </w:t>
+            </w:r>
+            <w:r>
+              <w:rPr>
+                <w:rStyle w:val="normaltextrun"/>
+                <w:rFonts w:asciiTheme="minorHAnsi" w:hAnsiTheme="minorHAnsi" w:cstheme="minorHAnsi"/>
+                <w:color w:val="000000"/>
+                <w:lang w:val="en-US"/>
+              </w:rPr>
+              <w:t>wri</w:t>
+            </w:r>
+            <w:r>
+              <w:rPr>
+                <w:rStyle w:val="normaltextrun"/>
+                <w:rFonts w:asciiTheme="minorHAnsi" w:hAnsiTheme="minorHAnsi" w:cstheme="minorHAnsi"/>
+                <w:color w:val="000000"/>
+              </w:rPr>
+              <w:t>ting</w:t>
+            </w:r>
+            <w:r>
+              <w:rPr>
+                <w:rStyle w:val="normaltextrun"/>
+                <w:rFonts w:asciiTheme="minorHAnsi" w:hAnsiTheme="minorHAnsi" w:cstheme="minorHAnsi"/>
+                <w:color w:val="000000"/>
+                <w:lang w:val="en-US"/>
+              </w:rPr>
+              <w:t xml:space="preserve"> short stories</w:t>
+            </w:r>
+            <w:r>
+              <w:rPr>
+                <w:rStyle w:val="normaltextrun"/>
+                <w:rFonts w:asciiTheme="minorHAnsi" w:hAnsiTheme="minorHAnsi" w:cstheme="minorHAnsi"/>
+                <w:color w:val="000000"/>
+                <w:lang w:val="en-US"/>
+              </w:rPr>
+              <w:t>, essays, reports, a</w:t>
+            </w:r>
+            <w:r>
+              <w:rPr>
+                <w:rStyle w:val="normaltextrun"/>
+                <w:rFonts w:asciiTheme="minorHAnsi" w:hAnsiTheme="minorHAnsi" w:cstheme="minorHAnsi"/>
+                <w:color w:val="000000"/>
+                <w:lang w:val="en-US"/>
+              </w:rPr>
+              <w:t>nd just writing in general.</w:t>
+            </w:r>
+            <w:r>
+              <w:rPr>
+                <w:rStyle w:val="normaltextrun"/>
+                <w:rFonts w:asciiTheme="minorHAnsi" w:hAnsiTheme="minorHAnsi" w:cstheme="minorHAnsi"/>
+                <w:color w:val="000000"/>
+                <w:lang w:val="en-US"/>
+              </w:rPr>
+              <w:t xml:space="preserve"> </w:t>
+            </w:r>
+            <w:r>
+              <w:rPr>
+                <w:rStyle w:val="normaltextrun"/>
+                <w:rFonts w:asciiTheme="minorHAnsi" w:hAnsiTheme="minorHAnsi" w:cstheme="minorHAnsi"/>
+                <w:color w:val="000000"/>
+                <w:lang w:val="en-US"/>
+              </w:rPr>
+              <w:t>Allows</w:t>
+            </w:r>
+            <w:r>
+              <w:rPr>
+                <w:rStyle w:val="normaltextrun"/>
+                <w:rFonts w:asciiTheme="minorHAnsi" w:hAnsiTheme="minorHAnsi" w:cstheme="minorHAnsi"/>
+                <w:color w:val="000000"/>
+                <w:lang w:val="en-US"/>
+              </w:rPr>
+              <w:t xml:space="preserve"> </w:t>
+            </w:r>
+            <w:r>
+              <w:rPr>
+                <w:rStyle w:val="normaltextrun"/>
+                <w:rFonts w:asciiTheme="minorHAnsi" w:hAnsiTheme="minorHAnsi" w:cstheme="minorHAnsi"/>
+                <w:color w:val="000000"/>
+                <w:lang w:val="en-US"/>
+              </w:rPr>
+              <w:t xml:space="preserve">for </w:t>
+            </w:r>
+            <w:r>
+              <w:rPr>
+                <w:rStyle w:val="normaltextrun"/>
+                <w:rFonts w:asciiTheme="minorHAnsi" w:hAnsiTheme="minorHAnsi" w:cstheme="minorHAnsi"/>
+                <w:color w:val="000000"/>
+                <w:lang w:val="en-US"/>
+              </w:rPr>
+              <w:t>imaginati</w:t>
+            </w:r>
+            <w:r>
+              <w:rPr>
+                <w:rStyle w:val="normaltextrun"/>
+                <w:rFonts w:asciiTheme="minorHAnsi" w:hAnsiTheme="minorHAnsi" w:cstheme="minorHAnsi"/>
+                <w:color w:val="000000"/>
+                <w:lang w:val="en-US"/>
+              </w:rPr>
+              <w:t>on</w:t>
+            </w:r>
+            <w:r>
+              <w:rPr>
+                <w:rStyle w:val="normaltextrun"/>
+                <w:rFonts w:asciiTheme="minorHAnsi" w:hAnsiTheme="minorHAnsi" w:cstheme="minorHAnsi"/>
+                <w:color w:val="000000"/>
+                <w:lang w:val="en-US"/>
+              </w:rPr>
+              <w:t xml:space="preserve"> and creativ</w:t>
+            </w:r>
+            <w:r>
+              <w:rPr>
+                <w:rStyle w:val="normaltextrun"/>
+                <w:rFonts w:asciiTheme="minorHAnsi" w:hAnsiTheme="minorHAnsi" w:cstheme="minorHAnsi"/>
+                <w:color w:val="000000"/>
+                <w:lang w:val="en-US"/>
+              </w:rPr>
+              <w:t>ity</w:t>
+            </w:r>
+            <w:r>
+              <w:rPr>
+                <w:rStyle w:val="normaltextrun"/>
+                <w:rFonts w:asciiTheme="minorHAnsi" w:hAnsiTheme="minorHAnsi" w:cstheme="minorHAnsi"/>
+                <w:color w:val="000000"/>
+                <w:lang w:val="en-US"/>
+              </w:rPr>
+              <w:t>.</w:t>
             </w:r>
           </w:p>
         </w:tc>
@@ -2421,7 +2441,6 @@
   <w:style w:type="character" w:default="1" w:styleId="DefaultParagraphFont">
     <w:name w:val="Default Paragraph Font"/>
     <w:uiPriority w:val="1"/>
-    <w:semiHidden/>
     <w:unhideWhenUsed/>
   </w:style>
   <w:style w:type="table" w:default="1" w:styleId="TableNormal">

</xml_diff>